<commit_message>
Add letter about responding to Sam Prentice
</commit_message>
<xml_diff>
--- a/sources/WhatHaveWeLearned.docx
+++ b/sources/WhatHaveWeLearned.docx
@@ -57,18 +57,7 @@
           <w:szCs w:val="24"/>
           <w:lang w:val="en-US" w:eastAsia="zh-CN" w:bidi="ar-SA"/>
         </w:rPr>
-        <w:t>August 21</w:t>
-      </w:r>
-      <w:r>
-        <w:rPr>
-          <w:rFonts w:eastAsia="Times New Roman" w:cs="Times New Roman"/>
-          <w:color w:val="auto"/>
-          <w:kern w:val="0"/>
-          <w:sz w:val="24"/>
-          <w:szCs w:val="24"/>
-          <w:lang w:val="en-US" w:eastAsia="zh-CN" w:bidi="ar-SA"/>
-        </w:rPr>
-        <w:t xml:space="preserve"> 2023</w:t>
+        <w:t>August 21 2023</w:t>
       </w:r>
     </w:p>
     <w:p>
@@ -222,7 +211,7 @@
       </w:pPr>
       <w:r>
         <w:rPr/>
-        <w:t>And I can't say we learned anything new from it, but we were subject to his absurd conspiracy theories of the government pushing global warming in order to control over our lives.  He did explain that the rapidly growing green energy sector was a "farce".  No word yet on why he believes these successful programs aren't working.  Dare we hope that one day Mr. Prentice will learn that "global" encompasses more than his immediate neighborhood?</w:t>
+        <w:t>And I can't say we learned anything new from it, but we were subject to his absurd conspiracy theories of the government pushing global warming in order to control our lives.  He did explain that the rapidly growing green energy sector was a "farce".  No word yet on why he believes these successful programs aren't working.  Dare we hope that one day Mr. Prentice will learn that "global" encompasses more than his immediate neighborhood?</w:t>
       </w:r>
     </w:p>
     <w:p>

</xml_diff>